<commit_message>
updated docs to reflect completion of eggplant and sikuli scenarios
</commit_message>
<xml_diff>
--- a/AutomatedTest/Sections/1 Introduction.docx
+++ b/AutomatedTest/Sections/1 Introduction.docx
@@ -136,8 +136,6 @@
         </w:rPr>
         <w:t>rall amount of testing performed</w:t>
       </w:r>
-      <w:bookmarkStart w:id="0" w:name="_GoBack"/>
-      <w:bookmarkEnd w:id="0"/>
       <w:r>
         <w:rPr>
           <w:bCs/>
@@ -217,7 +215,7 @@
         </w:numPr>
       </w:pPr>
       <w:r>
-        <w:t>Code-driven testing - The interfaces to classes, modules or libraries are tested with a variety of input arguments to validate that the results that are returned are correct.</w:t>
+        <w:t>Code-driven testing - The interfaces to classes, modules or libraries are tested with a variety of input arguments to validate that the results returned are correct.</w:t>
       </w:r>
     </w:p>
     <w:p>
@@ -239,7 +237,15 @@
     </w:p>
     <w:p>
       <w:r>
-        <w:t>The intent of this paper is to focus on the GUI testing framework tools cu</w:t>
+        <w:t xml:space="preserve">The intent of this paper is to focus on </w:t>
+      </w:r>
+      <w:r>
+        <w:t>multiple</w:t>
+      </w:r>
+      <w:bookmarkStart w:id="0" w:name="_GoBack"/>
+      <w:bookmarkEnd w:id="0"/>
+      <w:r>
+        <w:t xml:space="preserve"> GUI testing framework tools cu</w:t>
       </w:r>
       <w:r>
         <w:t>rrently available on the market.</w:t>

</xml_diff>

<commit_message>
Modified document sections and combined sections into one document.
</commit_message>
<xml_diff>
--- a/AutomatedTest/Sections/1 Introduction.docx
+++ b/AutomatedTest/Sections/1 Introduction.docx
@@ -242,8 +242,6 @@
       <w:r>
         <w:t>multiple</w:t>
       </w:r>
-      <w:bookmarkStart w:id="0" w:name="_GoBack"/>
-      <w:bookmarkEnd w:id="0"/>
       <w:r>
         <w:t xml:space="preserve"> GUI testing framework tools cu</w:t>
       </w:r>
@@ -284,27 +282,8 @@
       <w:r>
         <w:t>their strengths and weaknesses as a whole.</w:t>
       </w:r>
-    </w:p>
-    <w:p>
-      <w:pPr>
-        <w:pStyle w:val="Heading2"/>
-      </w:pPr>
-      <w:r>
-        <w:t>Executive Summary</w:t>
-      </w:r>
-    </w:p>
-    <w:p>
-      <w:pPr>
-        <w:rPr>
-          <w:i/>
-        </w:rPr>
-      </w:pPr>
-      <w:r>
-        <w:rPr>
-          <w:i/>
-        </w:rPr>
-        <w:t>TBD – add summary of our findings and conclusions here</w:t>
-      </w:r>
+      <w:bookmarkStart w:id="0" w:name="_GoBack"/>
+      <w:bookmarkEnd w:id="0"/>
     </w:p>
     <w:sectPr>
       <w:pgSz w:w="12240" w:h="15840"/>

</xml_diff>